<commit_message>
addded nested list conversion
</commit_message>
<xml_diff>
--- a/inf/lab4/inf_lab4.docx
+++ b/inf/lab4/inf_lab4.docx
@@ -223,9 +223,13 @@
           <w:sz w:val="32"/>
           <w:szCs w:val="32"/>
         </w:rPr>
-        <w:t>По лабораторной работе №</w:t>
-      </w:r>
-      <w:r>
+        <w:t>По лабораторной работе №4</w:t>
+      </w:r>
+    </w:p>
+    <w:p>
+      <w:pPr>
+        <w:spacing w:line="360" w:lineRule="auto"/>
+        <w:jc w:val="center"/>
         <w:rPr>
           <w:rFonts w:ascii="Times New Roman" w:eastAsia="Arial" w:hAnsi="Times New Roman" w:cs="Times New Roman"/>
           <w:b/>
@@ -233,13 +237,8 @@
           <w:sz w:val="32"/>
           <w:szCs w:val="32"/>
         </w:rPr>
-        <w:t>4</w:t>
-      </w:r>
-    </w:p>
-    <w:p>
-      <w:pPr>
-        <w:spacing w:line="360" w:lineRule="auto"/>
-        <w:jc w:val="center"/>
+      </w:pPr>
+      <w:r>
         <w:rPr>
           <w:rFonts w:ascii="Times New Roman" w:eastAsia="Arial" w:hAnsi="Times New Roman" w:cs="Times New Roman"/>
           <w:b/>
@@ -247,8 +246,13 @@
           <w:sz w:val="32"/>
           <w:szCs w:val="32"/>
         </w:rPr>
-      </w:pPr>
-      <w:r>
+        <w:t>Синтез помехоустойчивого кода</w:t>
+      </w:r>
+    </w:p>
+    <w:p>
+      <w:pPr>
+        <w:spacing w:line="360" w:lineRule="auto"/>
+        <w:jc w:val="center"/>
         <w:rPr>
           <w:rFonts w:ascii="Times New Roman" w:eastAsia="Arial" w:hAnsi="Times New Roman" w:cs="Times New Roman"/>
           <w:b/>
@@ -256,13 +260,8 @@
           <w:sz w:val="32"/>
           <w:szCs w:val="32"/>
         </w:rPr>
-        <w:t>Синтез помехоустойчивого кода</w:t>
-      </w:r>
-    </w:p>
-    <w:p>
-      <w:pPr>
-        <w:spacing w:line="360" w:lineRule="auto"/>
-        <w:jc w:val="center"/>
+      </w:pPr>
+      <w:r>
         <w:rPr>
           <w:rFonts w:ascii="Times New Roman" w:eastAsia="Arial" w:hAnsi="Times New Roman" w:cs="Times New Roman"/>
           <w:b/>
@@ -270,7 +269,9 @@
           <w:sz w:val="32"/>
           <w:szCs w:val="32"/>
         </w:rPr>
-      </w:pPr>
+        <w:t xml:space="preserve">Вариант </w:t>
+      </w:r>
+      <w:proofErr w:type="gramStart"/>
       <w:r>
         <w:rPr>
           <w:rFonts w:ascii="Times New Roman" w:eastAsia="Arial" w:hAnsi="Times New Roman" w:cs="Times New Roman"/>
@@ -279,8 +280,9 @@
           <w:sz w:val="32"/>
           <w:szCs w:val="32"/>
         </w:rPr>
-        <w:t>Вариант №</w:t>
-      </w:r>
+        <w:t>№(</w:t>
+      </w:r>
+      <w:proofErr w:type="gramEnd"/>
       <w:r>
         <w:rPr>
           <w:rFonts w:ascii="Times New Roman" w:eastAsia="Arial" w:hAnsi="Times New Roman" w:cs="Times New Roman"/>
@@ -289,7 +291,7 @@
           <w:sz w:val="32"/>
           <w:szCs w:val="32"/>
         </w:rPr>
-        <w:t>(4130) 15%36 = 15</w:t>
+        <w:t>4130) 15%36 = 15</w:t>
       </w:r>
     </w:p>
     <w:p>
@@ -456,11 +458,15 @@
         <w:suppressAutoHyphens w:val="0"/>
         <w:autoSpaceDN/>
         <w:spacing w:after="160" w:line="259" w:lineRule="auto"/>
+        <w:rPr>
+          <w:rFonts w:ascii="Times New Roman" w:hAnsi="Times New Roman" w:cs="Times New Roman"/>
+        </w:rPr>
       </w:pPr>
     </w:p>
     <w:sdt>
       <w:sdtPr>
         <w:rPr>
+          <w:rFonts w:ascii="Times New Roman" w:hAnsi="Times New Roman" w:cs="Times New Roman"/>
           <w:lang w:val="ru-RU"/>
         </w:rPr>
         <w:id w:val="217167513"/>
@@ -471,7 +477,7 @@
       </w:sdtPr>
       <w:sdtEndPr>
         <w:rPr>
-          <w:rFonts w:ascii="Liberation Serif" w:eastAsia="NSimSun" w:hAnsi="Liberation Serif" w:cs="Lucida Sans"/>
+          <w:rFonts w:eastAsia="NSimSun"/>
           <w:b/>
           <w:bCs/>
           <w:color w:val="auto"/>
@@ -485,9 +491,13 @@
         <w:p>
           <w:pPr>
             <w:pStyle w:val="a7"/>
+            <w:rPr>
+              <w:rFonts w:ascii="Times New Roman" w:hAnsi="Times New Roman" w:cs="Times New Roman"/>
+            </w:rPr>
           </w:pPr>
           <w:r>
             <w:rPr>
+              <w:rFonts w:ascii="Times New Roman" w:hAnsi="Times New Roman" w:cs="Times New Roman"/>
               <w:lang w:val="ru-RU"/>
             </w:rPr>
             <w:t>Оглавление</w:t>
@@ -500,16 +510,26 @@
               <w:tab w:val="right" w:leader="dot" w:pos="9016"/>
             </w:tabs>
             <w:rPr>
+              <w:rFonts w:ascii="Times New Roman" w:hAnsi="Times New Roman" w:cs="Times New Roman"/>
               <w:noProof/>
             </w:rPr>
           </w:pPr>
           <w:r>
+            <w:rPr>
+              <w:rFonts w:ascii="Times New Roman" w:hAnsi="Times New Roman" w:cs="Times New Roman"/>
+            </w:rPr>
             <w:fldChar w:fldCharType="begin"/>
           </w:r>
           <w:r>
+            <w:rPr>
+              <w:rFonts w:ascii="Times New Roman" w:hAnsi="Times New Roman" w:cs="Times New Roman"/>
+            </w:rPr>
             <w:instrText xml:space="preserve"> TOC \o "1-3" \h \z \u </w:instrText>
           </w:r>
           <w:r>
+            <w:rPr>
+              <w:rFonts w:ascii="Times New Roman" w:hAnsi="Times New Roman" w:cs="Times New Roman"/>
+            </w:rPr>
             <w:fldChar w:fldCharType="separate"/>
           </w:r>
           <w:hyperlink w:anchor="_Toc150547878" w:history="1">
@@ -523,6 +543,7 @@
             </w:r>
             <w:r>
               <w:rPr>
+                <w:rFonts w:ascii="Times New Roman" w:hAnsi="Times New Roman" w:cs="Times New Roman"/>
                 <w:noProof/>
                 <w:webHidden/>
               </w:rPr>
@@ -530,6 +551,7 @@
             </w:r>
             <w:r>
               <w:rPr>
+                <w:rFonts w:ascii="Times New Roman" w:hAnsi="Times New Roman" w:cs="Times New Roman"/>
                 <w:noProof/>
                 <w:webHidden/>
               </w:rPr>
@@ -537,6 +559,7 @@
             </w:r>
             <w:r>
               <w:rPr>
+                <w:rFonts w:ascii="Times New Roman" w:hAnsi="Times New Roman" w:cs="Times New Roman"/>
                 <w:noProof/>
                 <w:webHidden/>
               </w:rPr>
@@ -544,12 +567,14 @@
             </w:r>
             <w:r>
               <w:rPr>
+                <w:rFonts w:ascii="Times New Roman" w:hAnsi="Times New Roman" w:cs="Times New Roman"/>
                 <w:noProof/>
                 <w:webHidden/>
               </w:rPr>
             </w:r>
             <w:r>
               <w:rPr>
+                <w:rFonts w:ascii="Times New Roman" w:hAnsi="Times New Roman" w:cs="Times New Roman"/>
                 <w:noProof/>
                 <w:webHidden/>
               </w:rPr>
@@ -557,6 +582,7 @@
             </w:r>
             <w:r>
               <w:rPr>
+                <w:rFonts w:ascii="Times New Roman" w:hAnsi="Times New Roman" w:cs="Times New Roman"/>
                 <w:noProof/>
                 <w:webHidden/>
               </w:rPr>
@@ -564,6 +590,7 @@
             </w:r>
             <w:r>
               <w:rPr>
+                <w:rFonts w:ascii="Times New Roman" w:hAnsi="Times New Roman" w:cs="Times New Roman"/>
                 <w:noProof/>
                 <w:webHidden/>
               </w:rPr>
@@ -578,6 +605,7 @@
               <w:tab w:val="right" w:leader="dot" w:pos="9016"/>
             </w:tabs>
             <w:rPr>
+              <w:rFonts w:ascii="Times New Roman" w:hAnsi="Times New Roman" w:cs="Times New Roman"/>
               <w:noProof/>
             </w:rPr>
           </w:pPr>
@@ -585,12 +613,14 @@
             <w:r>
               <w:rPr>
                 <w:rStyle w:val="a5"/>
+                <w:rFonts w:ascii="Times New Roman" w:hAnsi="Times New Roman" w:cs="Times New Roman"/>
                 <w:noProof/>
               </w:rPr>
               <w:t>Выполнение работы:</w:t>
             </w:r>
             <w:r>
               <w:rPr>
+                <w:rFonts w:ascii="Times New Roman" w:hAnsi="Times New Roman" w:cs="Times New Roman"/>
                 <w:noProof/>
                 <w:webHidden/>
               </w:rPr>
@@ -598,6 +628,7 @@
             </w:r>
             <w:r>
               <w:rPr>
+                <w:rFonts w:ascii="Times New Roman" w:hAnsi="Times New Roman" w:cs="Times New Roman"/>
                 <w:noProof/>
                 <w:webHidden/>
               </w:rPr>
@@ -605,6 +636,7 @@
             </w:r>
             <w:r>
               <w:rPr>
+                <w:rFonts w:ascii="Times New Roman" w:hAnsi="Times New Roman" w:cs="Times New Roman"/>
                 <w:noProof/>
                 <w:webHidden/>
               </w:rPr>
@@ -612,12 +644,14 @@
             </w:r>
             <w:r>
               <w:rPr>
+                <w:rFonts w:ascii="Times New Roman" w:hAnsi="Times New Roman" w:cs="Times New Roman"/>
                 <w:noProof/>
                 <w:webHidden/>
               </w:rPr>
             </w:r>
             <w:r>
               <w:rPr>
+                <w:rFonts w:ascii="Times New Roman" w:hAnsi="Times New Roman" w:cs="Times New Roman"/>
                 <w:noProof/>
                 <w:webHidden/>
               </w:rPr>
@@ -625,6 +659,7 @@
             </w:r>
             <w:r>
               <w:rPr>
+                <w:rFonts w:ascii="Times New Roman" w:hAnsi="Times New Roman" w:cs="Times New Roman"/>
                 <w:noProof/>
                 <w:webHidden/>
               </w:rPr>
@@ -632,6 +667,7 @@
             </w:r>
             <w:r>
               <w:rPr>
+                <w:rFonts w:ascii="Times New Roman" w:hAnsi="Times New Roman" w:cs="Times New Roman"/>
                 <w:noProof/>
                 <w:webHidden/>
               </w:rPr>
@@ -646,6 +682,7 @@
               <w:tab w:val="right" w:leader="dot" w:pos="9016"/>
             </w:tabs>
             <w:rPr>
+              <w:rFonts w:ascii="Times New Roman" w:hAnsi="Times New Roman" w:cs="Times New Roman"/>
               <w:noProof/>
             </w:rPr>
           </w:pPr>
@@ -653,12 +690,14 @@
             <w:r>
               <w:rPr>
                 <w:rStyle w:val="a5"/>
+                <w:rFonts w:ascii="Times New Roman" w:hAnsi="Times New Roman" w:cs="Times New Roman"/>
                 <w:noProof/>
               </w:rPr>
               <w:t>Обязательное задание</w:t>
             </w:r>
             <w:r>
               <w:rPr>
+                <w:rFonts w:ascii="Times New Roman" w:hAnsi="Times New Roman" w:cs="Times New Roman"/>
                 <w:noProof/>
                 <w:webHidden/>
               </w:rPr>
@@ -666,6 +705,7 @@
             </w:r>
             <w:r>
               <w:rPr>
+                <w:rFonts w:ascii="Times New Roman" w:hAnsi="Times New Roman" w:cs="Times New Roman"/>
                 <w:noProof/>
                 <w:webHidden/>
               </w:rPr>
@@ -673,6 +713,7 @@
             </w:r>
             <w:r>
               <w:rPr>
+                <w:rFonts w:ascii="Times New Roman" w:hAnsi="Times New Roman" w:cs="Times New Roman"/>
                 <w:noProof/>
                 <w:webHidden/>
               </w:rPr>
@@ -680,12 +721,14 @@
             </w:r>
             <w:r>
               <w:rPr>
+                <w:rFonts w:ascii="Times New Roman" w:hAnsi="Times New Roman" w:cs="Times New Roman"/>
                 <w:noProof/>
                 <w:webHidden/>
               </w:rPr>
             </w:r>
             <w:r>
               <w:rPr>
+                <w:rFonts w:ascii="Times New Roman" w:hAnsi="Times New Roman" w:cs="Times New Roman"/>
                 <w:noProof/>
                 <w:webHidden/>
               </w:rPr>
@@ -693,6 +736,7 @@
             </w:r>
             <w:r>
               <w:rPr>
+                <w:rFonts w:ascii="Times New Roman" w:hAnsi="Times New Roman" w:cs="Times New Roman"/>
                 <w:noProof/>
                 <w:webHidden/>
               </w:rPr>
@@ -700,6 +744,7 @@
             </w:r>
             <w:r>
               <w:rPr>
+                <w:rFonts w:ascii="Times New Roman" w:hAnsi="Times New Roman" w:cs="Times New Roman"/>
                 <w:noProof/>
                 <w:webHidden/>
               </w:rPr>
@@ -708,8 +753,14 @@
           </w:hyperlink>
         </w:p>
         <w:p>
+          <w:pPr>
+            <w:rPr>
+              <w:rFonts w:ascii="Times New Roman" w:hAnsi="Times New Roman" w:cs="Times New Roman"/>
+            </w:rPr>
+          </w:pPr>
           <w:r>
             <w:rPr>
+              <w:rFonts w:ascii="Times New Roman" w:hAnsi="Times New Roman" w:cs="Times New Roman"/>
               <w:b/>
               <w:bCs/>
             </w:rPr>
@@ -723,8 +774,14 @@
         <w:suppressAutoHyphens w:val="0"/>
         <w:autoSpaceDN/>
         <w:spacing w:after="160" w:line="259" w:lineRule="auto"/>
-      </w:pPr>
-      <w:r>
+        <w:rPr>
+          <w:rFonts w:ascii="Times New Roman" w:hAnsi="Times New Roman" w:cs="Times New Roman"/>
+        </w:rPr>
+      </w:pPr>
+      <w:r>
+        <w:rPr>
+          <w:rFonts w:ascii="Times New Roman" w:hAnsi="Times New Roman" w:cs="Times New Roman"/>
+        </w:rPr>
         <w:br w:type="page"/>
       </w:r>
     </w:p>
@@ -752,6 +809,7 @@
     <w:p>
       <w:pPr>
         <w:rPr>
+          <w:rFonts w:ascii="Times New Roman" w:hAnsi="Times New Roman" w:cs="Times New Roman"/>
           <w:noProof/>
         </w:rPr>
       </w:pPr>
@@ -764,6 +822,7 @@
       </w:pPr>
       <w:r>
         <w:rPr>
+          <w:rFonts w:ascii="Times New Roman" w:hAnsi="Times New Roman" w:cs="Times New Roman"/>
           <w:noProof/>
         </w:rPr>
         <w:drawing>
@@ -782,7 +841,7 @@
                     <pic:cNvPicPr/>
                   </pic:nvPicPr>
                   <pic:blipFill rotWithShape="1">
-                    <a:blip r:embed="rId6"/>
+                    <a:blip r:embed="rId8"/>
                     <a:srcRect t="11667"/>
                     <a:stretch/>
                   </pic:blipFill>
@@ -1023,7 +1082,7 @@
         </w:rPr>
         <w:br/>
       </w:r>
-      <w:hyperlink r:id="rId7" w:history="1">
+      <w:hyperlink r:id="rId9" w:history="1">
         <w:r>
           <w:rPr>
             <w:rStyle w:val="a5"/>
@@ -1172,7 +1231,25 @@
           <w:sz w:val="28"/>
           <w:szCs w:val="22"/>
         </w:rPr>
-        <w:t>максимального числа баллов БаРС за данную лабораторную):</w:t>
+        <w:t xml:space="preserve">максимального числа баллов </w:t>
+      </w:r>
+      <w:proofErr w:type="spellStart"/>
+      <w:r>
+        <w:rPr>
+          <w:rFonts w:ascii="Times New Roman" w:hAnsi="Times New Roman" w:cs="Times New Roman"/>
+          <w:sz w:val="28"/>
+          <w:szCs w:val="22"/>
+        </w:rPr>
+        <w:t>БаРС</w:t>
+      </w:r>
+      <w:proofErr w:type="spellEnd"/>
+      <w:r>
+        <w:rPr>
+          <w:rFonts w:ascii="Times New Roman" w:hAnsi="Times New Roman" w:cs="Times New Roman"/>
+          <w:sz w:val="28"/>
+          <w:szCs w:val="22"/>
+        </w:rPr>
+        <w:t xml:space="preserve"> за данную лабораторную):</w:t>
       </w:r>
     </w:p>
     <w:p>
@@ -1202,13 +1279,23 @@
           <w:szCs w:val="22"/>
         </w:rPr>
       </w:pPr>
-      <w:r>
-        <w:rPr>
-          <w:rFonts w:ascii="Times New Roman" w:hAnsi="Times New Roman" w:cs="Times New Roman"/>
-          <w:sz w:val="28"/>
-          <w:szCs w:val="22"/>
-        </w:rPr>
-        <w:t>парсинг и конвертацию исходного файла в новый путём простой</w:t>
+      <w:proofErr w:type="spellStart"/>
+      <w:r>
+        <w:rPr>
+          <w:rFonts w:ascii="Times New Roman" w:hAnsi="Times New Roman" w:cs="Times New Roman"/>
+          <w:sz w:val="28"/>
+          <w:szCs w:val="22"/>
+        </w:rPr>
+        <w:t>парсинг</w:t>
+      </w:r>
+      <w:proofErr w:type="spellEnd"/>
+      <w:r>
+        <w:rPr>
+          <w:rFonts w:ascii="Times New Roman" w:hAnsi="Times New Roman" w:cs="Times New Roman"/>
+          <w:sz w:val="28"/>
+          <w:szCs w:val="22"/>
+        </w:rPr>
+        <w:t xml:space="preserve"> и конвертацию исходного файла в новый путём простой</w:t>
       </w:r>
     </w:p>
     <w:p>
@@ -1330,7 +1417,25 @@
           <w:sz w:val="28"/>
           <w:szCs w:val="22"/>
         </w:rPr>
-        <w:t>максимального числа баллов БаРС за данную лабораторную).</w:t>
+        <w:t xml:space="preserve">максимального числа баллов </w:t>
+      </w:r>
+      <w:proofErr w:type="spellStart"/>
+      <w:r>
+        <w:rPr>
+          <w:rFonts w:ascii="Times New Roman" w:hAnsi="Times New Roman" w:cs="Times New Roman"/>
+          <w:sz w:val="28"/>
+          <w:szCs w:val="22"/>
+        </w:rPr>
+        <w:t>БаРС</w:t>
+      </w:r>
+      <w:proofErr w:type="spellEnd"/>
+      <w:r>
+        <w:rPr>
+          <w:rFonts w:ascii="Times New Roman" w:hAnsi="Times New Roman" w:cs="Times New Roman"/>
+          <w:sz w:val="28"/>
+          <w:szCs w:val="22"/>
+        </w:rPr>
+        <w:t xml:space="preserve"> за данную лабораторную).</w:t>
       </w:r>
     </w:p>
     <w:p>
@@ -1362,13 +1467,23 @@
         </w:rPr>
         <w:t xml:space="preserve"> </w:t>
       </w:r>
-      <w:r>
-        <w:rPr>
-          <w:rFonts w:ascii="Times New Roman" w:hAnsi="Times New Roman" w:cs="Times New Roman"/>
-          <w:sz w:val="28"/>
-          <w:szCs w:val="22"/>
-        </w:rPr>
-        <w:t>парсинг и конвертацию файлов.</w:t>
+      <w:proofErr w:type="spellStart"/>
+      <w:r>
+        <w:rPr>
+          <w:rFonts w:ascii="Times New Roman" w:hAnsi="Times New Roman" w:cs="Times New Roman"/>
+          <w:sz w:val="28"/>
+          <w:szCs w:val="22"/>
+        </w:rPr>
+        <w:t>парсинг</w:t>
+      </w:r>
+      <w:proofErr w:type="spellEnd"/>
+      <w:r>
+        <w:rPr>
+          <w:rFonts w:ascii="Times New Roman" w:hAnsi="Times New Roman" w:cs="Times New Roman"/>
+          <w:sz w:val="28"/>
+          <w:szCs w:val="22"/>
+        </w:rPr>
+        <w:t xml:space="preserve"> и конвертацию файлов.</w:t>
       </w:r>
     </w:p>
     <w:p>
@@ -1540,7 +1655,25 @@
           <w:sz w:val="28"/>
           <w:szCs w:val="22"/>
         </w:rPr>
-        <w:t>максимального числа баллов БаРС за данную лабораторную).</w:t>
+        <w:t xml:space="preserve">максимального числа баллов </w:t>
+      </w:r>
+      <w:proofErr w:type="spellStart"/>
+      <w:r>
+        <w:rPr>
+          <w:rFonts w:ascii="Times New Roman" w:hAnsi="Times New Roman" w:cs="Times New Roman"/>
+          <w:sz w:val="28"/>
+          <w:szCs w:val="22"/>
+        </w:rPr>
+        <w:t>БаРС</w:t>
+      </w:r>
+      <w:proofErr w:type="spellEnd"/>
+      <w:r>
+        <w:rPr>
+          <w:rFonts w:ascii="Times New Roman" w:hAnsi="Times New Roman" w:cs="Times New Roman"/>
+          <w:sz w:val="28"/>
+          <w:szCs w:val="22"/>
+        </w:rPr>
+        <w:t xml:space="preserve"> за данную лабораторную).</w:t>
       </w:r>
     </w:p>
     <w:p>
@@ -1679,7 +1812,25 @@
           <w:sz w:val="28"/>
           <w:szCs w:val="22"/>
         </w:rPr>
-        <w:t>максимального числа баллов БаРС за данную лабораторную).</w:t>
+        <w:t xml:space="preserve">максимального числа баллов </w:t>
+      </w:r>
+      <w:proofErr w:type="spellStart"/>
+      <w:r>
+        <w:rPr>
+          <w:rFonts w:ascii="Times New Roman" w:hAnsi="Times New Roman" w:cs="Times New Roman"/>
+          <w:sz w:val="28"/>
+          <w:szCs w:val="22"/>
+        </w:rPr>
+        <w:t>БаРС</w:t>
+      </w:r>
+      <w:proofErr w:type="spellEnd"/>
+      <w:r>
+        <w:rPr>
+          <w:rFonts w:ascii="Times New Roman" w:hAnsi="Times New Roman" w:cs="Times New Roman"/>
+          <w:sz w:val="28"/>
+          <w:szCs w:val="22"/>
+        </w:rPr>
+        <w:t xml:space="preserve"> за данную лабораторную).</w:t>
       </w:r>
     </w:p>
     <w:p>
@@ -1733,7 +1884,25 @@
           <w:sz w:val="28"/>
           <w:szCs w:val="22"/>
         </w:rPr>
-        <w:t>То есть ваш код должен уметь осуществлять парсинг и</w:t>
+        <w:t xml:space="preserve">То есть ваш код должен уметь осуществлять </w:t>
+      </w:r>
+      <w:proofErr w:type="spellStart"/>
+      <w:r>
+        <w:rPr>
+          <w:rFonts w:ascii="Times New Roman" w:hAnsi="Times New Roman" w:cs="Times New Roman"/>
+          <w:sz w:val="28"/>
+          <w:szCs w:val="22"/>
+        </w:rPr>
+        <w:t>парсинг</w:t>
+      </w:r>
+      <w:proofErr w:type="spellEnd"/>
+      <w:r>
+        <w:rPr>
+          <w:rFonts w:ascii="Times New Roman" w:hAnsi="Times New Roman" w:cs="Times New Roman"/>
+          <w:sz w:val="28"/>
+          <w:szCs w:val="22"/>
+        </w:rPr>
+        <w:t xml:space="preserve"> и</w:t>
       </w:r>
       <w:r>
         <w:rPr>
@@ -1936,7 +2105,25 @@
           <w:sz w:val="28"/>
           <w:szCs w:val="22"/>
         </w:rPr>
-        <w:t>максимального числа баллов БаРС за данную лабораторную).</w:t>
+        <w:t xml:space="preserve">максимального числа баллов </w:t>
+      </w:r>
+      <w:proofErr w:type="spellStart"/>
+      <w:r>
+        <w:rPr>
+          <w:rFonts w:ascii="Times New Roman" w:hAnsi="Times New Roman" w:cs="Times New Roman"/>
+          <w:sz w:val="28"/>
+          <w:szCs w:val="22"/>
+        </w:rPr>
+        <w:t>БаРС</w:t>
+      </w:r>
+      <w:proofErr w:type="spellEnd"/>
+      <w:r>
+        <w:rPr>
+          <w:rFonts w:ascii="Times New Roman" w:hAnsi="Times New Roman" w:cs="Times New Roman"/>
+          <w:sz w:val="28"/>
+          <w:szCs w:val="22"/>
+        </w:rPr>
+        <w:t xml:space="preserve"> за данную лабораторную).</w:t>
       </w:r>
     </w:p>
     <w:p>
@@ -1990,7 +2177,25 @@
           <w:sz w:val="28"/>
           <w:szCs w:val="22"/>
         </w:rPr>
-        <w:t>стократное время выполнения парсинга + конвертации в</w:t>
+        <w:t xml:space="preserve">стократное время выполнения </w:t>
+      </w:r>
+      <w:proofErr w:type="spellStart"/>
+      <w:r>
+        <w:rPr>
+          <w:rFonts w:ascii="Times New Roman" w:hAnsi="Times New Roman" w:cs="Times New Roman"/>
+          <w:sz w:val="28"/>
+          <w:szCs w:val="22"/>
+        </w:rPr>
+        <w:t>парсинга</w:t>
+      </w:r>
+      <w:proofErr w:type="spellEnd"/>
+      <w:r>
+        <w:rPr>
+          <w:rFonts w:ascii="Times New Roman" w:hAnsi="Times New Roman" w:cs="Times New Roman"/>
+          <w:sz w:val="28"/>
+          <w:szCs w:val="22"/>
+        </w:rPr>
+        <w:t xml:space="preserve"> + конвертации в</w:t>
       </w:r>
       <w:r>
         <w:rPr>
@@ -2117,7 +2322,25 @@
           <w:sz w:val="28"/>
           <w:szCs w:val="22"/>
         </w:rPr>
-        <w:t>максимального числа баллов БаРС за данную лабораторную).</w:t>
+        <w:t xml:space="preserve">максимального числа баллов </w:t>
+      </w:r>
+      <w:proofErr w:type="spellStart"/>
+      <w:r>
+        <w:rPr>
+          <w:rFonts w:ascii="Times New Roman" w:hAnsi="Times New Roman" w:cs="Times New Roman"/>
+          <w:sz w:val="28"/>
+          <w:szCs w:val="22"/>
+        </w:rPr>
+        <w:t>БаРС</w:t>
+      </w:r>
+      <w:proofErr w:type="spellEnd"/>
+      <w:r>
+        <w:rPr>
+          <w:rFonts w:ascii="Times New Roman" w:hAnsi="Times New Roman" w:cs="Times New Roman"/>
+          <w:sz w:val="28"/>
+          <w:szCs w:val="22"/>
+        </w:rPr>
+        <w:t xml:space="preserve"> за данную лабораторную).</w:t>
       </w:r>
     </w:p>
     <w:p>
@@ -2149,13 +2372,23 @@
         </w:rPr>
         <w:t xml:space="preserve"> </w:t>
       </w:r>
-      <w:r>
-        <w:rPr>
-          <w:rFonts w:ascii="Times New Roman" w:hAnsi="Times New Roman" w:cs="Times New Roman"/>
-          <w:sz w:val="28"/>
-          <w:szCs w:val="22"/>
-        </w:rPr>
-        <w:t>парсинг и конвертацию исходного файла в любой другой</w:t>
+      <w:proofErr w:type="spellStart"/>
+      <w:r>
+        <w:rPr>
+          <w:rFonts w:ascii="Times New Roman" w:hAnsi="Times New Roman" w:cs="Times New Roman"/>
+          <w:sz w:val="28"/>
+          <w:szCs w:val="22"/>
+        </w:rPr>
+        <w:t>парсинг</w:t>
+      </w:r>
+      <w:proofErr w:type="spellEnd"/>
+      <w:r>
+        <w:rPr>
+          <w:rFonts w:ascii="Times New Roman" w:hAnsi="Times New Roman" w:cs="Times New Roman"/>
+          <w:sz w:val="28"/>
+          <w:szCs w:val="22"/>
+        </w:rPr>
+        <w:t xml:space="preserve"> и конвертацию исходного файла в любой другой</w:t>
       </w:r>
       <w:r>
         <w:rPr>
@@ -2364,6 +2597,7 @@
         </w:rPr>
         <w:t xml:space="preserve"> </w:t>
       </w:r>
+      <w:proofErr w:type="spellStart"/>
       <w:r>
         <w:rPr>
           <w:rFonts w:ascii="Times New Roman" w:hAnsi="Times New Roman" w:cs="Times New Roman"/>
@@ -2371,8 +2605,49 @@
           <w:szCs w:val="22"/>
           <w:lang w:val="en-GB"/>
         </w:rPr>
-        <w:t>быть отражено в отчёте</w:t>
-      </w:r>
+        <w:t>быть</w:t>
+      </w:r>
+      <w:proofErr w:type="spellEnd"/>
+      <w:r>
+        <w:rPr>
+          <w:rFonts w:ascii="Times New Roman" w:hAnsi="Times New Roman" w:cs="Times New Roman"/>
+          <w:sz w:val="28"/>
+          <w:szCs w:val="22"/>
+          <w:lang w:val="en-GB"/>
+        </w:rPr>
+        <w:t xml:space="preserve"> </w:t>
+      </w:r>
+      <w:proofErr w:type="spellStart"/>
+      <w:r>
+        <w:rPr>
+          <w:rFonts w:ascii="Times New Roman" w:hAnsi="Times New Roman" w:cs="Times New Roman"/>
+          <w:sz w:val="28"/>
+          <w:szCs w:val="22"/>
+          <w:lang w:val="en-GB"/>
+        </w:rPr>
+        <w:t>отражено</w:t>
+      </w:r>
+      <w:proofErr w:type="spellEnd"/>
+      <w:r>
+        <w:rPr>
+          <w:rFonts w:ascii="Times New Roman" w:hAnsi="Times New Roman" w:cs="Times New Roman"/>
+          <w:sz w:val="28"/>
+          <w:szCs w:val="22"/>
+          <w:lang w:val="en-GB"/>
+        </w:rPr>
+        <w:t xml:space="preserve"> в </w:t>
+      </w:r>
+      <w:proofErr w:type="spellStart"/>
+      <w:r>
+        <w:rPr>
+          <w:rFonts w:ascii="Times New Roman" w:hAnsi="Times New Roman" w:cs="Times New Roman"/>
+          <w:sz w:val="28"/>
+          <w:szCs w:val="22"/>
+          <w:lang w:val="en-GB"/>
+        </w:rPr>
+        <w:t>отчёте</w:t>
+      </w:r>
+      <w:proofErr w:type="spellEnd"/>
     </w:p>
     <w:p>
       <w:pPr>
@@ -2487,22 +2762,35 @@
         <w:autoSpaceDN/>
         <w:spacing w:after="160" w:line="259" w:lineRule="auto"/>
         <w:rPr>
-          <w:rFonts w:asciiTheme="majorHAnsi" w:eastAsiaTheme="majorEastAsia" w:hAnsiTheme="majorHAnsi" w:cs="Mangal"/>
+          <w:rFonts w:ascii="Times New Roman" w:eastAsiaTheme="majorEastAsia" w:hAnsi="Times New Roman" w:cs="Times New Roman"/>
           <w:color w:val="2F5496" w:themeColor="accent1" w:themeShade="BF"/>
           <w:sz w:val="32"/>
           <w:szCs w:val="29"/>
         </w:rPr>
       </w:pPr>
       <w:r>
+        <w:rPr>
+          <w:rFonts w:ascii="Times New Roman" w:hAnsi="Times New Roman" w:cs="Times New Roman"/>
+        </w:rPr>
         <w:br w:type="page"/>
       </w:r>
     </w:p>
     <w:p>
       <w:pPr>
         <w:pStyle w:val="1"/>
+        <w:rPr>
+          <w:rFonts w:ascii="Times New Roman" w:hAnsi="Times New Roman" w:cs="Times New Roman"/>
+          <w:sz w:val="40"/>
+          <w:szCs w:val="36"/>
+        </w:rPr>
       </w:pPr>
       <w:bookmarkStart w:id="1" w:name="_Toc150547879"/>
       <w:r>
+        <w:rPr>
+          <w:rFonts w:ascii="Times New Roman" w:hAnsi="Times New Roman" w:cs="Times New Roman"/>
+          <w:sz w:val="40"/>
+          <w:szCs w:val="36"/>
+        </w:rPr>
         <w:lastRenderedPageBreak/>
         <w:t>Выполнение работы:</w:t>
       </w:r>
@@ -2511,17 +2799,29 @@
     <w:p>
       <w:pPr>
         <w:pStyle w:val="1"/>
+        <w:rPr>
+          <w:rFonts w:ascii="Times New Roman" w:hAnsi="Times New Roman" w:cs="Times New Roman"/>
+        </w:rPr>
       </w:pPr>
       <w:bookmarkStart w:id="2" w:name="_Toc150547880"/>
       <w:r>
+        <w:rPr>
+          <w:rFonts w:ascii="Times New Roman" w:hAnsi="Times New Roman" w:cs="Times New Roman"/>
+        </w:rPr>
         <w:t>Обязательное задание</w:t>
       </w:r>
       <w:bookmarkEnd w:id="2"/>
     </w:p>
-    <w:p/>
-    <w:p/>
-    <w:p/>
+    <w:p>
+      <w:pPr>
+        <w:rPr>
+          <w:rFonts w:ascii="Times New Roman" w:hAnsi="Times New Roman" w:cs="Times New Roman"/>
+          <w:lang w:val="en-GB"/>
+        </w:rPr>
+      </w:pPr>
+    </w:p>
     <w:sectPr>
+      <w:footerReference w:type="default" r:id="rId10"/>
       <w:pgSz w:w="11906" w:h="16838"/>
       <w:pgMar w:top="1440" w:right="1440" w:bottom="1440" w:left="1440" w:header="708" w:footer="708" w:gutter="0"/>
       <w:cols w:space="708"/>
@@ -2529,6 +2829,86 @@
     </w:sectPr>
   </w:body>
 </w:document>
+</file>
+
+<file path=word/endnotes.xml><?xml version="1.0" encoding="utf-8"?>
+<w:endnotes xmlns:wpc="http://schemas.microsoft.com/office/word/2010/wordprocessingCanvas" xmlns:cx="http://schemas.microsoft.com/office/drawing/2014/chartex" xmlns:cx1="http://schemas.microsoft.com/office/drawing/2015/9/8/chartex" xmlns:cx2="http://schemas.microsoft.com/office/drawing/2015/10/21/chartex" xmlns:cx3="http://schemas.microsoft.com/office/drawing/2016/5/9/chartex" xmlns:cx4="http://schemas.microsoft.com/office/drawing/2016/5/10/chartex" xmlns:cx5="http://schemas.microsoft.com/office/drawing/2016/5/11/chartex" xmlns:cx6="http://schemas.microsoft.com/office/drawing/2016/5/12/chartex" xmlns:cx7="http://schemas.microsoft.com/office/drawing/2016/5/13/chartex" xmlns:cx8="http://schemas.microsoft.com/office/drawing/2016/5/14/chartex" xmlns:mc="http://schemas.openxmlformats.org/markup-compatibility/2006" xmlns:aink="http://schemas.microsoft.com/office/drawing/2016/ink" xmlns:am3d="http://schemas.microsoft.com/office/drawing/2017/model3d" xmlns:o="urn:schemas-microsoft-com:office:office" xmlns:r="http://schemas.openxmlformats.org/officeDocument/2006/relationships" xmlns:m="http://schemas.openxmlformats.org/officeDocument/2006/math" xmlns:v="urn:schemas-microsoft-com:vml" xmlns:wp14="http://schemas.microsoft.com/office/word/2010/wordprocessingDrawing" xmlns:wp="http://schemas.openxmlformats.org/drawingml/2006/wordprocessingDrawing" xmlns:w10="urn:schemas-microsoft-com:office:word" xmlns:w="http://schemas.openxmlformats.org/wordprocessingml/2006/main" xmlns:w14="http://schemas.microsoft.com/office/word/2010/wordml" xmlns:w15="http://schemas.microsoft.com/office/word/2012/wordml" xmlns:w16cex="http://schemas.microsoft.com/office/word/2018/wordml/cex" xmlns:w16cid="http://schemas.microsoft.com/office/word/2016/wordml/cid" xmlns:w16="http://schemas.microsoft.com/office/word/2018/wordml" xmlns:w16sdtdh="http://schemas.microsoft.com/office/word/2020/wordml/sdtdatahash" xmlns:w16se="http://schemas.microsoft.com/office/word/2015/wordml/symex" xmlns:wpg="http://schemas.microsoft.com/office/word/2010/wordprocessingGroup" xmlns:wpi="http://schemas.microsoft.com/office/word/2010/wordprocessingInk" xmlns:wne="http://schemas.microsoft.com/office/word/2006/wordml" xmlns:wps="http://schemas.microsoft.com/office/word/2010/wordprocessingShape" mc:Ignorable="w14 w15 w16se w16cid w16 w16cex w16sdtdh wp14">
+  <w:endnote w:type="separator" w:id="-1">
+    <w:p>
+      <w:r>
+        <w:separator/>
+      </w:r>
+    </w:p>
+  </w:endnote>
+  <w:endnote w:type="continuationSeparator" w:id="0">
+    <w:p>
+      <w:r>
+        <w:continuationSeparator/>
+      </w:r>
+    </w:p>
+  </w:endnote>
+</w:endnotes>
+</file>
+
+<file path=word/footer1.xml><?xml version="1.0" encoding="utf-8"?>
+<w:ftr xmlns:wpc="http://schemas.microsoft.com/office/word/2010/wordprocessingCanvas" xmlns:cx="http://schemas.microsoft.com/office/drawing/2014/chartex" xmlns:cx1="http://schemas.microsoft.com/office/drawing/2015/9/8/chartex" xmlns:cx2="http://schemas.microsoft.com/office/drawing/2015/10/21/chartex" xmlns:cx3="http://schemas.microsoft.com/office/drawing/2016/5/9/chartex" xmlns:cx4="http://schemas.microsoft.com/office/drawing/2016/5/10/chartex" xmlns:cx5="http://schemas.microsoft.com/office/drawing/2016/5/11/chartex" xmlns:cx6="http://schemas.microsoft.com/office/drawing/2016/5/12/chartex" xmlns:cx7="http://schemas.microsoft.com/office/drawing/2016/5/13/chartex" xmlns:cx8="http://schemas.microsoft.com/office/drawing/2016/5/14/chartex" xmlns:mc="http://schemas.openxmlformats.org/markup-compatibility/2006" xmlns:aink="http://schemas.microsoft.com/office/drawing/2016/ink" xmlns:am3d="http://schemas.microsoft.com/office/drawing/2017/model3d" xmlns:o="urn:schemas-microsoft-com:office:office" xmlns:r="http://schemas.openxmlformats.org/officeDocument/2006/relationships" xmlns:m="http://schemas.openxmlformats.org/officeDocument/2006/math" xmlns:v="urn:schemas-microsoft-com:vml" xmlns:wp14="http://schemas.microsoft.com/office/word/2010/wordprocessingDrawing" xmlns:wp="http://schemas.openxmlformats.org/drawingml/2006/wordprocessingDrawing" xmlns:w10="urn:schemas-microsoft-com:office:word" xmlns:w="http://schemas.openxmlformats.org/wordprocessingml/2006/main" xmlns:w14="http://schemas.microsoft.com/office/word/2010/wordml" xmlns:w15="http://schemas.microsoft.com/office/word/2012/wordml" xmlns:w16cex="http://schemas.microsoft.com/office/word/2018/wordml/cex" xmlns:w16cid="http://schemas.microsoft.com/office/word/2016/wordml/cid" xmlns:w16="http://schemas.microsoft.com/office/word/2018/wordml" xmlns:w16sdtdh="http://schemas.microsoft.com/office/word/2020/wordml/sdtdatahash" xmlns:w16se="http://schemas.microsoft.com/office/word/2015/wordml/symex" xmlns:wpg="http://schemas.microsoft.com/office/word/2010/wordprocessingGroup" xmlns:wpi="http://schemas.microsoft.com/office/word/2010/wordprocessingInk" xmlns:wne="http://schemas.microsoft.com/office/word/2006/wordml" xmlns:wps="http://schemas.microsoft.com/office/word/2010/wordprocessingShape" mc:Ignorable="w14 w15 w16se w16cid w16 w16cex w16sdtdh wp14">
+  <w:sdt>
+    <w:sdtPr>
+      <w:id w:val="-934363809"/>
+      <w:docPartObj>
+        <w:docPartGallery w:val="Page Numbers (Bottom of Page)"/>
+        <w:docPartUnique/>
+      </w:docPartObj>
+    </w:sdtPr>
+    <w:sdtContent>
+      <w:p>
+        <w:pPr>
+          <w:pStyle w:val="aa"/>
+          <w:jc w:val="center"/>
+        </w:pPr>
+        <w:r>
+          <w:fldChar w:fldCharType="begin"/>
+        </w:r>
+        <w:r>
+          <w:instrText>PAGE   \* MERGEFORMAT</w:instrText>
+        </w:r>
+        <w:r>
+          <w:fldChar w:fldCharType="separate"/>
+        </w:r>
+        <w:r>
+          <w:t>2</w:t>
+        </w:r>
+        <w:r>
+          <w:fldChar w:fldCharType="end"/>
+        </w:r>
+      </w:p>
+    </w:sdtContent>
+  </w:sdt>
+  <w:p>
+    <w:pPr>
+      <w:pStyle w:val="aa"/>
+    </w:pPr>
+  </w:p>
+</w:ftr>
+</file>
+
+<file path=word/footnotes.xml><?xml version="1.0" encoding="utf-8"?>
+<w:footnotes xmlns:wpc="http://schemas.microsoft.com/office/word/2010/wordprocessingCanvas" xmlns:cx="http://schemas.microsoft.com/office/drawing/2014/chartex" xmlns:cx1="http://schemas.microsoft.com/office/drawing/2015/9/8/chartex" xmlns:cx2="http://schemas.microsoft.com/office/drawing/2015/10/21/chartex" xmlns:cx3="http://schemas.microsoft.com/office/drawing/2016/5/9/chartex" xmlns:cx4="http://schemas.microsoft.com/office/drawing/2016/5/10/chartex" xmlns:cx5="http://schemas.microsoft.com/office/drawing/2016/5/11/chartex" xmlns:cx6="http://schemas.microsoft.com/office/drawing/2016/5/12/chartex" xmlns:cx7="http://schemas.microsoft.com/office/drawing/2016/5/13/chartex" xmlns:cx8="http://schemas.microsoft.com/office/drawing/2016/5/14/chartex" xmlns:mc="http://schemas.openxmlformats.org/markup-compatibility/2006" xmlns:aink="http://schemas.microsoft.com/office/drawing/2016/ink" xmlns:am3d="http://schemas.microsoft.com/office/drawing/2017/model3d" xmlns:o="urn:schemas-microsoft-com:office:office" xmlns:r="http://schemas.openxmlformats.org/officeDocument/2006/relationships" xmlns:m="http://schemas.openxmlformats.org/officeDocument/2006/math" xmlns:v="urn:schemas-microsoft-com:vml" xmlns:wp14="http://schemas.microsoft.com/office/word/2010/wordprocessingDrawing" xmlns:wp="http://schemas.openxmlformats.org/drawingml/2006/wordprocessingDrawing" xmlns:w10="urn:schemas-microsoft-com:office:word" xmlns:w="http://schemas.openxmlformats.org/wordprocessingml/2006/main" xmlns:w14="http://schemas.microsoft.com/office/word/2010/wordml" xmlns:w15="http://schemas.microsoft.com/office/word/2012/wordml" xmlns:w16cex="http://schemas.microsoft.com/office/word/2018/wordml/cex" xmlns:w16cid="http://schemas.microsoft.com/office/word/2016/wordml/cid" xmlns:w16="http://schemas.microsoft.com/office/word/2018/wordml" xmlns:w16sdtdh="http://schemas.microsoft.com/office/word/2020/wordml/sdtdatahash" xmlns:w16se="http://schemas.microsoft.com/office/word/2015/wordml/symex" xmlns:wpg="http://schemas.microsoft.com/office/word/2010/wordprocessingGroup" xmlns:wpi="http://schemas.microsoft.com/office/word/2010/wordprocessingInk" xmlns:wne="http://schemas.microsoft.com/office/word/2006/wordml" xmlns:wps="http://schemas.microsoft.com/office/word/2010/wordprocessingShape" mc:Ignorable="w14 w15 w16se w16cid w16 w16cex w16sdtdh wp14">
+  <w:footnote w:type="separator" w:id="-1">
+    <w:p>
+      <w:r>
+        <w:separator/>
+      </w:r>
+    </w:p>
+  </w:footnote>
+  <w:footnote w:type="continuationSeparator" w:id="0">
+    <w:p>
+      <w:r>
+        <w:continuationSeparator/>
+      </w:r>
+    </w:p>
+  </w:footnote>
+</w:footnotes>
 </file>
 
 <file path=word/numbering.xml><?xml version="1.0" encoding="utf-8"?>
@@ -3769,6 +4149,72 @@
       <w:szCs w:val="21"/>
     </w:rPr>
   </w:style>
+  <w:style w:type="paragraph" w:styleId="a8">
+    <w:name w:val="header"/>
+    <w:basedOn w:val="a"/>
+    <w:link w:val="a9"/>
+    <w:uiPriority w:val="99"/>
+    <w:unhideWhenUsed/>
+    <w:rsid w:val="00733419"/>
+    <w:pPr>
+      <w:tabs>
+        <w:tab w:val="center" w:pos="4513"/>
+        <w:tab w:val="right" w:pos="9026"/>
+      </w:tabs>
+    </w:pPr>
+    <w:rPr>
+      <w:rFonts w:cs="Mangal"/>
+      <w:szCs w:val="21"/>
+    </w:rPr>
+  </w:style>
+  <w:style w:type="character" w:customStyle="1" w:styleId="a9">
+    <w:name w:val="Верхний колонтитул Знак"/>
+    <w:basedOn w:val="a0"/>
+    <w:link w:val="a8"/>
+    <w:uiPriority w:val="99"/>
+    <w:rsid w:val="00733419"/>
+    <w:rPr>
+      <w:rFonts w:ascii="Liberation Serif" w:eastAsia="NSimSun" w:hAnsi="Liberation Serif" w:cs="Mangal"/>
+      <w:kern w:val="3"/>
+      <w:sz w:val="24"/>
+      <w:szCs w:val="21"/>
+      <w:lang w:val="ru-RU" w:eastAsia="zh-CN" w:bidi="hi-IN"/>
+      <w14:ligatures w14:val="none"/>
+    </w:rPr>
+  </w:style>
+  <w:style w:type="paragraph" w:styleId="aa">
+    <w:name w:val="footer"/>
+    <w:basedOn w:val="a"/>
+    <w:link w:val="ab"/>
+    <w:uiPriority w:val="99"/>
+    <w:unhideWhenUsed/>
+    <w:rsid w:val="00733419"/>
+    <w:pPr>
+      <w:tabs>
+        <w:tab w:val="center" w:pos="4513"/>
+        <w:tab w:val="right" w:pos="9026"/>
+      </w:tabs>
+    </w:pPr>
+    <w:rPr>
+      <w:rFonts w:cs="Mangal"/>
+      <w:szCs w:val="21"/>
+    </w:rPr>
+  </w:style>
+  <w:style w:type="character" w:customStyle="1" w:styleId="ab">
+    <w:name w:val="Нижний колонтитул Знак"/>
+    <w:basedOn w:val="a0"/>
+    <w:link w:val="aa"/>
+    <w:uiPriority w:val="99"/>
+    <w:rsid w:val="00733419"/>
+    <w:rPr>
+      <w:rFonts w:ascii="Liberation Serif" w:eastAsia="NSimSun" w:hAnsi="Liberation Serif" w:cs="Mangal"/>
+      <w:kern w:val="3"/>
+      <w:sz w:val="24"/>
+      <w:szCs w:val="21"/>
+      <w:lang w:val="ru-RU" w:eastAsia="zh-CN" w:bidi="hi-IN"/>
+      <w14:ligatures w14:val="none"/>
+    </w:rPr>
+  </w:style>
 </w:styles>
 </file>
 

</xml_diff>